<commit_message>
Corregido del diagrama de clases
</commit_message>
<xml_diff>
--- a/entrega1.docx
+++ b/entrega1.docx
@@ -74,15 +74,22 @@
       </w:pPr>
       <w:r>
         <w:rPr>
+          <w:sz w:val="28"/>
+          <w:szCs w:val="28"/>
+        </w:rPr>
+        <w:tab/>
+      </w:r>
+      <w:r>
+        <w:rPr>
           <w:noProof/>
           <w:sz w:val="28"/>
           <w:szCs w:val="28"/>
         </w:rPr>
         <w:drawing>
-          <wp:inline distT="0" distB="0" distL="0" distR="0" wp14:anchorId="67572833" wp14:editId="4158B4F3">
-            <wp:extent cx="6124353" cy="3294937"/>
+          <wp:inline distT="0" distB="0" distL="0" distR="0" wp14:anchorId="0BD95AEE" wp14:editId="2FE24B45">
+            <wp:extent cx="5401340" cy="2742451"/>
             <wp:effectExtent l="0" t="0" r="0" b="1270"/>
-            <wp:docPr id="1" name="Picture 1"/>
+            <wp:docPr id="3" name="Picture 3"/>
             <wp:cNvGraphicFramePr>
               <a:graphicFrameLocks xmlns:a="http://schemas.openxmlformats.org/drawingml/2006/main" noChangeAspect="1"/>
             </wp:cNvGraphicFramePr>
@@ -111,7 +118,7 @@
                   <pic:spPr bwMode="auto">
                     <a:xfrm>
                       <a:off x="0" y="0"/>
-                      <a:ext cx="6170898" cy="3319978"/>
+                      <a:ext cx="5416238" cy="2750015"/>
                     </a:xfrm>
                     <a:prstGeom prst="rect">
                       <a:avLst/>
@@ -123,13 +130,6 @@
             </a:graphic>
           </wp:inline>
         </w:drawing>
-      </w:r>
-      <w:r>
-        <w:rPr>
-          <w:sz w:val="28"/>
-          <w:szCs w:val="28"/>
-        </w:rPr>
-        <w:tab/>
       </w:r>
     </w:p>
     <w:p>

</xml_diff>